<commit_message>
Moved the html/css files for logging in and reseting the password to the frontend folder
</commit_message>
<xml_diff>
--- a/Scrum Meetings/Meeting 5.docx
+++ b/Scrum Meetings/Meeting 5.docx
@@ -20,7 +20,13 @@
         <w:t> </w:t>
       </w:r>
       <w:r>
-        <w:t>SCRUM MEETING WEEK ()</w:t>
+        <w:t>SCRUM MEETING WEEK (</w:t>
+      </w:r>
+      <w:r>
+        <w:t>9</w:t>
+      </w:r>
+      <w:r>
+        <w:t>)</w:t>
       </w:r>
     </w:p>
     <w:p>
@@ -92,7 +98,7 @@
           <w:szCs w:val="34"/>
         </w:rPr>
         <w:drawing>
-          <wp:inline distT="0" distB="0" distL="0" distR="0" wp14:anchorId="79682000" wp14:editId="2AA0A4C6">
+          <wp:inline distT="0" distB="0" distL="0" distR="0" wp14:anchorId="77F05DA6" wp14:editId="5B45A8D5">
             <wp:extent cx="157163" cy="157163"/>
             <wp:effectExtent l="0" t="0" r="0" b="0"/>
             <wp:docPr id="1499542647" name="Picture 4" descr=":white_check_mark:"/>
@@ -288,15 +294,86 @@
               <w:rPr>
                 <w:rFonts w:ascii="Times New Roman" w:eastAsia="Times New Roman" w:hAnsi="Times New Roman" w:cs="Times New Roman"/>
               </w:rPr>
-              <w:t>​​</w:t>
-            </w:r>
-          </w:p>
-          <w:p>
-            <w:pPr>
-              <w:rPr>
-                <w:rFonts w:ascii="Times New Roman" w:eastAsia="Times New Roman" w:hAnsi="Times New Roman" w:cs="Times New Roman"/>
-              </w:rPr>
-            </w:pPr>
+              <w:t>​</w:t>
+            </w:r>
+          </w:p>
+          <w:p>
+            <w:pPr>
+              <w:pStyle w:val="ListParagraph"/>
+              <w:numPr>
+                <w:ilvl w:val="0"/>
+                <w:numId w:val="7"/>
+              </w:numPr>
+              <w:rPr>
+                <w:rFonts w:ascii="Times New Roman" w:eastAsia="Times New Roman" w:hAnsi="Times New Roman" w:cs="Times New Roman"/>
+              </w:rPr>
+            </w:pPr>
+            <w:r>
+              <w:rPr>
+                <w:rFonts w:ascii="Times New Roman" w:eastAsia="Times New Roman" w:hAnsi="Times New Roman" w:cs="Times New Roman"/>
+              </w:rPr>
+              <w:t xml:space="preserve">Create html </w:t>
+            </w:r>
+            <w:proofErr w:type="gramStart"/>
+            <w:r>
+              <w:rPr>
+                <w:rFonts w:ascii="Times New Roman" w:eastAsia="Times New Roman" w:hAnsi="Times New Roman" w:cs="Times New Roman"/>
+              </w:rPr>
+              <w:t>pages</w:t>
+            </w:r>
+            <w:proofErr w:type="gramEnd"/>
+          </w:p>
+          <w:p>
+            <w:pPr>
+              <w:pStyle w:val="ListParagraph"/>
+              <w:numPr>
+                <w:ilvl w:val="0"/>
+                <w:numId w:val="7"/>
+              </w:numPr>
+              <w:rPr>
+                <w:rFonts w:ascii="Times New Roman" w:eastAsia="Times New Roman" w:hAnsi="Times New Roman" w:cs="Times New Roman"/>
+              </w:rPr>
+            </w:pPr>
+            <w:r>
+              <w:rPr>
+                <w:rFonts w:ascii="Times New Roman" w:eastAsia="Times New Roman" w:hAnsi="Times New Roman" w:cs="Times New Roman"/>
+              </w:rPr>
+              <w:t xml:space="preserve">Create style sheets for the </w:t>
+            </w:r>
+            <w:proofErr w:type="gramStart"/>
+            <w:r>
+              <w:rPr>
+                <w:rFonts w:ascii="Times New Roman" w:eastAsia="Times New Roman" w:hAnsi="Times New Roman" w:cs="Times New Roman"/>
+              </w:rPr>
+              <w:t>pages</w:t>
+            </w:r>
+            <w:proofErr w:type="gramEnd"/>
+          </w:p>
+          <w:p>
+            <w:pPr>
+              <w:pStyle w:val="ListParagraph"/>
+              <w:numPr>
+                <w:ilvl w:val="0"/>
+                <w:numId w:val="7"/>
+              </w:numPr>
+              <w:rPr>
+                <w:rFonts w:ascii="Times New Roman" w:eastAsia="Times New Roman" w:hAnsi="Times New Roman" w:cs="Times New Roman"/>
+              </w:rPr>
+            </w:pPr>
+            <w:r>
+              <w:rPr>
+                <w:rFonts w:ascii="Times New Roman" w:eastAsia="Times New Roman" w:hAnsi="Times New Roman" w:cs="Times New Roman"/>
+              </w:rPr>
+              <w:t xml:space="preserve">Look into M3 </w:t>
+            </w:r>
+            <w:proofErr w:type="gramStart"/>
+            <w:r>
+              <w:rPr>
+                <w:rFonts w:ascii="Times New Roman" w:eastAsia="Times New Roman" w:hAnsi="Times New Roman" w:cs="Times New Roman"/>
+              </w:rPr>
+              <w:t>task</w:t>
+            </w:r>
+            <w:proofErr w:type="gramEnd"/>
           </w:p>
           <w:p>
             <w:pPr>
@@ -334,6 +411,11 @@
           </w:tcPr>
           <w:p>
             <w:pPr>
+              <w:pStyle w:val="ListParagraph"/>
+              <w:numPr>
+                <w:ilvl w:val="0"/>
+                <w:numId w:val="7"/>
+              </w:numPr>
               <w:rPr>
                 <w:rFonts w:ascii="Times New Roman" w:eastAsia="Times New Roman" w:hAnsi="Times New Roman" w:cs="Times New Roman"/>
               </w:rPr>
@@ -343,6 +425,48 @@
                 <w:rFonts w:ascii="Times New Roman" w:eastAsia="Times New Roman" w:hAnsi="Times New Roman" w:cs="Times New Roman"/>
               </w:rPr>
               <w:t>​​</w:t>
+            </w:r>
+            <w:r>
+              <w:rPr>
+                <w:rFonts w:ascii="Times New Roman" w:eastAsia="Times New Roman" w:hAnsi="Times New Roman" w:cs="Times New Roman"/>
+              </w:rPr>
+              <w:t>Discuss how to organize files in backend.</w:t>
+            </w:r>
+          </w:p>
+          <w:p>
+            <w:pPr>
+              <w:pStyle w:val="ListParagraph"/>
+              <w:numPr>
+                <w:ilvl w:val="0"/>
+                <w:numId w:val="7"/>
+              </w:numPr>
+              <w:rPr>
+                <w:rFonts w:ascii="Times New Roman" w:eastAsia="Times New Roman" w:hAnsi="Times New Roman" w:cs="Times New Roman"/>
+              </w:rPr>
+            </w:pPr>
+            <w:r>
+              <w:rPr>
+                <w:rFonts w:ascii="Times New Roman" w:eastAsia="Times New Roman" w:hAnsi="Times New Roman" w:cs="Times New Roman"/>
+              </w:rPr>
+              <w:t>Discuss creation of functions for connecting db</w:t>
+            </w:r>
+          </w:p>
+          <w:p>
+            <w:pPr>
+              <w:pStyle w:val="ListParagraph"/>
+              <w:numPr>
+                <w:ilvl w:val="0"/>
+                <w:numId w:val="7"/>
+              </w:numPr>
+              <w:rPr>
+                <w:rFonts w:ascii="Times New Roman" w:eastAsia="Times New Roman" w:hAnsi="Times New Roman" w:cs="Times New Roman"/>
+              </w:rPr>
+            </w:pPr>
+            <w:r>
+              <w:rPr>
+                <w:rFonts w:ascii="Times New Roman" w:eastAsia="Times New Roman" w:hAnsi="Times New Roman" w:cs="Times New Roman"/>
+              </w:rPr>
+              <w:t>Discuss planning for tests</w:t>
             </w:r>
           </w:p>
         </w:tc>
@@ -353,6 +477,11 @@
           </w:tcPr>
           <w:p>
             <w:pPr>
+              <w:pStyle w:val="ListParagraph"/>
+              <w:numPr>
+                <w:ilvl w:val="0"/>
+                <w:numId w:val="7"/>
+              </w:numPr>
               <w:rPr>
                 <w:rFonts w:ascii="Times New Roman" w:eastAsia="Times New Roman" w:hAnsi="Times New Roman" w:cs="Times New Roman"/>
               </w:rPr>
@@ -362,6 +491,56 @@
                 <w:rFonts w:ascii="Times New Roman" w:eastAsia="Times New Roman" w:hAnsi="Times New Roman" w:cs="Times New Roman"/>
               </w:rPr>
               <w:t>​​</w:t>
+            </w:r>
+            <w:r>
+              <w:rPr>
+                <w:rFonts w:ascii="Times New Roman" w:eastAsia="Times New Roman" w:hAnsi="Times New Roman" w:cs="Times New Roman"/>
+              </w:rPr>
+              <w:t xml:space="preserve">Download node for JS </w:t>
+            </w:r>
+            <w:proofErr w:type="gramStart"/>
+            <w:r>
+              <w:rPr>
+                <w:rFonts w:ascii="Times New Roman" w:eastAsia="Times New Roman" w:hAnsi="Times New Roman" w:cs="Times New Roman"/>
+              </w:rPr>
+              <w:t>testing</w:t>
+            </w:r>
+            <w:proofErr w:type="gramEnd"/>
+          </w:p>
+          <w:p>
+            <w:pPr>
+              <w:pStyle w:val="ListParagraph"/>
+              <w:numPr>
+                <w:ilvl w:val="0"/>
+                <w:numId w:val="7"/>
+              </w:numPr>
+              <w:rPr>
+                <w:rFonts w:ascii="Times New Roman" w:eastAsia="Times New Roman" w:hAnsi="Times New Roman" w:cs="Times New Roman"/>
+              </w:rPr>
+            </w:pPr>
+            <w:r>
+              <w:rPr>
+                <w:rFonts w:ascii="Times New Roman" w:eastAsia="Times New Roman" w:hAnsi="Times New Roman" w:cs="Times New Roman"/>
+              </w:rPr>
+              <w:t>Learn how to use Jinja2</w:t>
+            </w:r>
+          </w:p>
+          <w:p>
+            <w:pPr>
+              <w:pStyle w:val="ListParagraph"/>
+              <w:numPr>
+                <w:ilvl w:val="0"/>
+                <w:numId w:val="7"/>
+              </w:numPr>
+              <w:rPr>
+                <w:rFonts w:ascii="Times New Roman" w:eastAsia="Times New Roman" w:hAnsi="Times New Roman" w:cs="Times New Roman"/>
+              </w:rPr>
+            </w:pPr>
+            <w:r>
+              <w:rPr>
+                <w:rFonts w:ascii="Times New Roman" w:eastAsia="Times New Roman" w:hAnsi="Times New Roman" w:cs="Times New Roman"/>
+              </w:rPr>
+              <w:t>Learn Python</w:t>
             </w:r>
           </w:p>
         </w:tc>
@@ -436,10 +615,10 @@
           <w:szCs w:val="34"/>
         </w:rPr>
         <w:drawing>
-          <wp:inline distT="0" distB="0" distL="0" distR="0">
+          <wp:inline distT="0" distB="0" distL="0" distR="0" wp14:anchorId="578422CC" wp14:editId="04C37DAD">
             <wp:extent cx="171450" cy="171450"/>
             <wp:effectExtent l="0" t="0" r="6350" b="6350"/>
-            <wp:docPr id="922092399" name="Picture 3" descr=":busts_in_silhouette:"/>
+            <wp:docPr id="691539782" name="Picture 3" descr=":busts_in_silhouette:"/>
             <wp:cNvGraphicFramePr>
               <a:graphicFrameLocks xmlns:a="http://schemas.openxmlformats.org/drawingml/2006/main" noChangeAspect="1"/>
             </wp:cNvGraphicFramePr>
@@ -619,14 +798,14 @@
                 <w:rFonts w:ascii="Times New Roman" w:eastAsia="Times New Roman" w:hAnsi="Times New Roman" w:cs="Times New Roman"/>
                 <w:spacing w:val="-1"/>
               </w:rPr>
-              <w:t>​​</w:t>
-            </w:r>
-            <w:r>
-              <w:rPr>
-                <w:rFonts w:ascii="Times New Roman" w:eastAsia="Times New Roman" w:hAnsi="Times New Roman" w:cs="Times New Roman"/>
-                <w:spacing w:val="-1"/>
-              </w:rPr>
-              <w:t xml:space="preserve"> </w:t>
+              <w:t xml:space="preserve">​​ </w:t>
+            </w:r>
+            <w:r>
+              <w:rPr>
+                <w:rFonts w:ascii="Times New Roman" w:eastAsia="Times New Roman" w:hAnsi="Times New Roman" w:cs="Times New Roman"/>
+                <w:spacing w:val="-1"/>
+              </w:rPr>
+              <w:t>Gavin Ashworth</w:t>
             </w:r>
           </w:p>
         </w:tc>
@@ -647,14 +826,7 @@
                 <w:rFonts w:ascii="Times New Roman" w:eastAsia="Times New Roman" w:hAnsi="Times New Roman" w:cs="Times New Roman"/>
                 <w:spacing w:val="-1"/>
               </w:rPr>
-              <w:t>​​</w:t>
-            </w:r>
-            <w:r>
-              <w:rPr>
-                <w:rFonts w:ascii="Times New Roman" w:eastAsia="Times New Roman" w:hAnsi="Times New Roman" w:cs="Times New Roman"/>
-                <w:spacing w:val="-1"/>
-              </w:rPr>
-              <w:t xml:space="preserve"> </w:t>
+              <w:t>Dev</w:t>
             </w:r>
           </w:p>
         </w:tc>
@@ -674,6 +846,22 @@
                 <w:spacing w:val="-1"/>
               </w:rPr>
             </w:pPr>
+            <w:r>
+              <w:rPr>
+                <w:rFonts w:ascii="Times New Roman" w:eastAsia="Times New Roman" w:hAnsi="Times New Roman" w:cs="Times New Roman"/>
+                <w:spacing w:val="-1"/>
+              </w:rPr>
+              <w:t xml:space="preserve">Nick </w:t>
+            </w:r>
+            <w:proofErr w:type="spellStart"/>
+            <w:r>
+              <w:rPr>
+                <w:rFonts w:ascii="Times New Roman" w:eastAsia="Times New Roman" w:hAnsi="Times New Roman" w:cs="Times New Roman"/>
+                <w:spacing w:val="-1"/>
+              </w:rPr>
+              <w:t>Haydu</w:t>
+            </w:r>
+            <w:proofErr w:type="spellEnd"/>
           </w:p>
         </w:tc>
         <w:tc>
@@ -687,6 +875,13 @@
                 <w:spacing w:val="-1"/>
               </w:rPr>
             </w:pPr>
+            <w:r>
+              <w:rPr>
+                <w:rFonts w:ascii="Times New Roman" w:eastAsia="Times New Roman" w:hAnsi="Times New Roman" w:cs="Times New Roman"/>
+                <w:spacing w:val="-1"/>
+              </w:rPr>
+              <w:t>Dev</w:t>
+            </w:r>
           </w:p>
         </w:tc>
       </w:tr>
@@ -705,6 +900,13 @@
                 <w:spacing w:val="-1"/>
               </w:rPr>
             </w:pPr>
+            <w:r>
+              <w:rPr>
+                <w:rFonts w:ascii="Times New Roman" w:eastAsia="Times New Roman" w:hAnsi="Times New Roman" w:cs="Times New Roman"/>
+                <w:spacing w:val="-1"/>
+              </w:rPr>
+              <w:t>Imoudu Ibrahim</w:t>
+            </w:r>
           </w:p>
         </w:tc>
         <w:tc>
@@ -718,6 +920,13 @@
                 <w:spacing w:val="-1"/>
               </w:rPr>
             </w:pPr>
+            <w:r>
+              <w:rPr>
+                <w:rFonts w:ascii="Times New Roman" w:eastAsia="Times New Roman" w:hAnsi="Times New Roman" w:cs="Times New Roman"/>
+                <w:spacing w:val="-1"/>
+              </w:rPr>
+              <w:t>Scrum Master</w:t>
+            </w:r>
           </w:p>
         </w:tc>
       </w:tr>
@@ -736,6 +945,13 @@
                 <w:spacing w:val="-1"/>
               </w:rPr>
             </w:pPr>
+            <w:r>
+              <w:rPr>
+                <w:rFonts w:ascii="Times New Roman" w:eastAsia="Times New Roman" w:hAnsi="Times New Roman" w:cs="Times New Roman"/>
+                <w:spacing w:val="-1"/>
+              </w:rPr>
+              <w:t>Preston Melvin</w:t>
+            </w:r>
           </w:p>
         </w:tc>
         <w:tc>
@@ -749,37 +965,13 @@
                 <w:spacing w:val="-1"/>
               </w:rPr>
             </w:pPr>
-          </w:p>
-        </w:tc>
-      </w:tr>
-      <w:tr>
-        <w:trPr>
-          <w:trHeight w:val="539"/>
-        </w:trPr>
-        <w:tc>
-          <w:tcPr>
-            <w:tcW w:w="4957" w:type="dxa"/>
-          </w:tcPr>
-          <w:p>
-            <w:pPr>
-              <w:rPr>
-                <w:rFonts w:ascii="Times New Roman" w:eastAsia="Times New Roman" w:hAnsi="Times New Roman" w:cs="Times New Roman"/>
-                <w:spacing w:val="-1"/>
-              </w:rPr>
-            </w:pPr>
-          </w:p>
-        </w:tc>
-        <w:tc>
-          <w:tcPr>
-            <w:tcW w:w="2835" w:type="dxa"/>
-          </w:tcPr>
-          <w:p>
-            <w:pPr>
-              <w:rPr>
-                <w:rFonts w:ascii="Times New Roman" w:eastAsia="Times New Roman" w:hAnsi="Times New Roman" w:cs="Times New Roman"/>
-                <w:spacing w:val="-1"/>
-              </w:rPr>
-            </w:pPr>
+            <w:r>
+              <w:rPr>
+                <w:rFonts w:ascii="Times New Roman" w:eastAsia="Times New Roman" w:hAnsi="Times New Roman" w:cs="Times New Roman"/>
+                <w:spacing w:val="-1"/>
+              </w:rPr>
+              <w:t>Product Owner</w:t>
+            </w:r>
           </w:p>
         </w:tc>
       </w:tr>
@@ -894,7 +1086,7 @@
           <w:szCs w:val="34"/>
         </w:rPr>
         <w:drawing>
-          <wp:inline distT="0" distB="0" distL="0" distR="0">
+          <wp:inline distT="0" distB="0" distL="0" distR="0" wp14:anchorId="17FB1D19" wp14:editId="4C3412D6">
             <wp:extent cx="185738" cy="185738"/>
             <wp:effectExtent l="0" t="0" r="5080" b="5080"/>
             <wp:docPr id="459473846" name="Picture 2" descr=":pencil2:"/>
@@ -1075,7 +1267,7 @@
                 <w:rFonts w:ascii="Times New Roman" w:eastAsia="Times New Roman" w:hAnsi="Times New Roman" w:cs="Times New Roman"/>
                 <w:spacing w:val="-1"/>
               </w:rPr>
-              <w:t>e.g., Bugs</w:t>
+              <w:t>Create Pages</w:t>
             </w:r>
           </w:p>
         </w:tc>
@@ -1131,6 +1323,13 @@
               </w:rPr>
               <w:t xml:space="preserve"> </w:t>
             </w:r>
+            <w:r>
+              <w:rPr>
+                <w:rFonts w:ascii="Times New Roman" w:eastAsia="Times New Roman" w:hAnsi="Times New Roman" w:cs="Times New Roman"/>
+                <w:spacing w:val="-1"/>
+              </w:rPr>
+              <w:t>All</w:t>
+            </w:r>
           </w:p>
         </w:tc>
       </w:tr>
@@ -1174,6 +1373,13 @@
                 <w:spacing w:val="-1"/>
               </w:rPr>
             </w:pPr>
+            <w:r>
+              <w:rPr>
+                <w:rFonts w:ascii="Times New Roman" w:eastAsia="Times New Roman" w:hAnsi="Times New Roman" w:cs="Times New Roman"/>
+                <w:spacing w:val="-1"/>
+              </w:rPr>
+              <w:t>none</w:t>
+            </w:r>
           </w:p>
         </w:tc>
       </w:tr>
@@ -1217,6 +1423,13 @@
                 <w:spacing w:val="-1"/>
               </w:rPr>
             </w:pPr>
+            <w:r>
+              <w:rPr>
+                <w:rFonts w:ascii="Times New Roman" w:eastAsia="Times New Roman" w:hAnsi="Times New Roman" w:cs="Times New Roman"/>
+                <w:spacing w:val="-1"/>
+              </w:rPr>
+              <w:t>24</w:t>
+            </w:r>
           </w:p>
         </w:tc>
       </w:tr>
@@ -1273,6 +1486,13 @@
                 <w:spacing w:val="-1"/>
               </w:rPr>
               <w:t xml:space="preserve"> </w:t>
+            </w:r>
+            <w:r>
+              <w:rPr>
+                <w:rFonts w:ascii="Times New Roman" w:eastAsia="Times New Roman" w:hAnsi="Times New Roman" w:cs="Times New Roman"/>
+                <w:spacing w:val="-1"/>
+              </w:rPr>
+              <w:t>We created all html pages and styled them</w:t>
             </w:r>
           </w:p>
         </w:tc>
@@ -1390,6 +1610,13 @@
               </w:rPr>
               <w:t xml:space="preserve"> </w:t>
             </w:r>
+            <w:r>
+              <w:rPr>
+                <w:rFonts w:ascii="Times New Roman" w:eastAsia="Times New Roman" w:hAnsi="Times New Roman" w:cs="Times New Roman"/>
+                <w:spacing w:val="-1"/>
+              </w:rPr>
+              <w:t>Mar 4th</w:t>
+            </w:r>
           </w:p>
         </w:tc>
       </w:tr>
@@ -1430,6 +1657,13 @@
                 <w:spacing w:val="-1"/>
               </w:rPr>
             </w:pPr>
+            <w:r>
+              <w:rPr>
+                <w:rFonts w:ascii="Times New Roman" w:eastAsia="Times New Roman" w:hAnsi="Times New Roman" w:cs="Times New Roman"/>
+                <w:spacing w:val="-1"/>
+              </w:rPr>
+              <w:t>March 11th</w:t>
+            </w:r>
           </w:p>
         </w:tc>
       </w:tr>
@@ -1484,6 +1718,13 @@
               </w:rPr>
               <w:t xml:space="preserve"> </w:t>
             </w:r>
+            <w:r>
+              <w:rPr>
+                <w:rFonts w:ascii="Times New Roman" w:eastAsia="Times New Roman" w:hAnsi="Times New Roman" w:cs="Times New Roman"/>
+                <w:spacing w:val="-1"/>
+              </w:rPr>
+              <w:t>DB Connection and M3</w:t>
+            </w:r>
           </w:p>
         </w:tc>
       </w:tr>
@@ -1524,6 +1765,13 @@
                 <w:spacing w:val="-1"/>
               </w:rPr>
             </w:pPr>
+            <w:r>
+              <w:rPr>
+                <w:rFonts w:ascii="Times New Roman" w:eastAsia="Times New Roman" w:hAnsi="Times New Roman" w:cs="Times New Roman"/>
+                <w:spacing w:val="-1"/>
+              </w:rPr>
+              <w:t>32</w:t>
+            </w:r>
           </w:p>
         </w:tc>
       </w:tr>
@@ -1564,6 +1812,13 @@
                 <w:spacing w:val="-1"/>
               </w:rPr>
             </w:pPr>
+            <w:r>
+              <w:rPr>
+                <w:rFonts w:ascii="Times New Roman" w:eastAsia="Times New Roman" w:hAnsi="Times New Roman" w:cs="Times New Roman"/>
+                <w:spacing w:val="-1"/>
+              </w:rPr>
+              <w:t>32</w:t>
+            </w:r>
           </w:p>
         </w:tc>
       </w:tr>
@@ -1609,67 +1864,108 @@
                 <w:rFonts w:ascii="Times New Roman" w:eastAsia="Times New Roman" w:hAnsi="Times New Roman" w:cs="Times New Roman"/>
                 <w:spacing w:val="-1"/>
               </w:rPr>
-              <w:t xml:space="preserve"> Member 1</w:t>
-            </w:r>
-          </w:p>
-          <w:p>
-            <w:pPr>
-              <w:rPr>
-                <w:rFonts w:ascii="Times New Roman" w:eastAsia="Times New Roman" w:hAnsi="Times New Roman" w:cs="Times New Roman"/>
-                <w:spacing w:val="-1"/>
-              </w:rPr>
-            </w:pPr>
-            <w:r>
-              <w:rPr>
-                <w:rFonts w:ascii="Times New Roman" w:eastAsia="Times New Roman" w:hAnsi="Times New Roman" w:cs="Times New Roman"/>
-                <w:spacing w:val="-1"/>
-              </w:rPr>
-              <w:t xml:space="preserve"> Member 2</w:t>
-            </w:r>
-          </w:p>
-          <w:p>
-            <w:pPr>
-              <w:rPr>
-                <w:rFonts w:ascii="Times New Roman" w:eastAsia="Times New Roman" w:hAnsi="Times New Roman" w:cs="Times New Roman"/>
-                <w:spacing w:val="-1"/>
-              </w:rPr>
-            </w:pPr>
-            <w:r>
-              <w:rPr>
-                <w:rFonts w:ascii="Times New Roman" w:eastAsia="Times New Roman" w:hAnsi="Times New Roman" w:cs="Times New Roman"/>
-                <w:spacing w:val="-1"/>
-              </w:rPr>
-              <w:t xml:space="preserve"> Member 3</w:t>
-            </w:r>
-          </w:p>
-          <w:p>
-            <w:pPr>
-              <w:rPr>
-                <w:rFonts w:ascii="Times New Roman" w:eastAsia="Times New Roman" w:hAnsi="Times New Roman" w:cs="Times New Roman"/>
-                <w:spacing w:val="-1"/>
-              </w:rPr>
-            </w:pPr>
-            <w:r>
-              <w:rPr>
-                <w:rFonts w:ascii="Times New Roman" w:eastAsia="Times New Roman" w:hAnsi="Times New Roman" w:cs="Times New Roman"/>
-                <w:spacing w:val="-1"/>
-              </w:rPr>
-              <w:t xml:space="preserve"> Member 4</w:t>
-            </w:r>
-          </w:p>
-          <w:p>
-            <w:pPr>
-              <w:rPr>
-                <w:rFonts w:ascii="Times New Roman" w:eastAsia="Times New Roman" w:hAnsi="Times New Roman" w:cs="Times New Roman"/>
-                <w:spacing w:val="-1"/>
-              </w:rPr>
-            </w:pPr>
-            <w:r>
-              <w:rPr>
-                <w:rFonts w:ascii="Times New Roman" w:eastAsia="Times New Roman" w:hAnsi="Times New Roman" w:cs="Times New Roman"/>
-                <w:spacing w:val="-1"/>
-              </w:rPr>
-              <w:t xml:space="preserve"> Member 5</w:t>
+              <w:t xml:space="preserve">Gav </w:t>
+            </w:r>
+            <w:r>
+              <w:rPr>
+                <w:rFonts w:ascii="Times New Roman" w:eastAsia="Times New Roman" w:hAnsi="Times New Roman" w:cs="Times New Roman"/>
+                <w:spacing w:val="-1"/>
+              </w:rPr>
+              <w:t xml:space="preserve">8 </w:t>
+            </w:r>
+            <w:r>
+              <w:rPr>
+                <w:rFonts w:ascii="Times New Roman" w:eastAsia="Times New Roman" w:hAnsi="Times New Roman" w:cs="Times New Roman"/>
+                <w:spacing w:val="-1"/>
+              </w:rPr>
+              <w:t>hours</w:t>
+            </w:r>
+          </w:p>
+          <w:p>
+            <w:pPr>
+              <w:rPr>
+                <w:rFonts w:ascii="Times New Roman" w:eastAsia="Times New Roman" w:hAnsi="Times New Roman" w:cs="Times New Roman"/>
+                <w:spacing w:val="-1"/>
+              </w:rPr>
+            </w:pPr>
+            <w:r>
+              <w:rPr>
+                <w:rFonts w:ascii="Times New Roman" w:eastAsia="Times New Roman" w:hAnsi="Times New Roman" w:cs="Times New Roman"/>
+                <w:spacing w:val="-1"/>
+              </w:rPr>
+              <w:t xml:space="preserve">Nick </w:t>
+            </w:r>
+            <w:r>
+              <w:rPr>
+                <w:rFonts w:ascii="Times New Roman" w:eastAsia="Times New Roman" w:hAnsi="Times New Roman" w:cs="Times New Roman"/>
+                <w:spacing w:val="-1"/>
+              </w:rPr>
+              <w:t>8</w:t>
+            </w:r>
+            <w:r>
+              <w:rPr>
+                <w:rFonts w:ascii="Times New Roman" w:eastAsia="Times New Roman" w:hAnsi="Times New Roman" w:cs="Times New Roman"/>
+                <w:spacing w:val="-1"/>
+              </w:rPr>
+              <w:t xml:space="preserve"> hours</w:t>
+            </w:r>
+          </w:p>
+          <w:p>
+            <w:pPr>
+              <w:rPr>
+                <w:rFonts w:ascii="Times New Roman" w:eastAsia="Times New Roman" w:hAnsi="Times New Roman" w:cs="Times New Roman"/>
+                <w:spacing w:val="-1"/>
+              </w:rPr>
+            </w:pPr>
+            <w:r>
+              <w:rPr>
+                <w:rFonts w:ascii="Times New Roman" w:eastAsia="Times New Roman" w:hAnsi="Times New Roman" w:cs="Times New Roman"/>
+                <w:spacing w:val="-1"/>
+              </w:rPr>
+              <w:t xml:space="preserve">Mo </w:t>
+            </w:r>
+            <w:r>
+              <w:rPr>
+                <w:rFonts w:ascii="Times New Roman" w:eastAsia="Times New Roman" w:hAnsi="Times New Roman" w:cs="Times New Roman"/>
+                <w:spacing w:val="-1"/>
+              </w:rPr>
+              <w:t>8</w:t>
+            </w:r>
+            <w:r>
+              <w:rPr>
+                <w:rFonts w:ascii="Times New Roman" w:eastAsia="Times New Roman" w:hAnsi="Times New Roman" w:cs="Times New Roman"/>
+                <w:spacing w:val="-1"/>
+              </w:rPr>
+              <w:t xml:space="preserve"> hours</w:t>
+            </w:r>
+          </w:p>
+          <w:p>
+            <w:pPr>
+              <w:rPr>
+                <w:rFonts w:ascii="Times New Roman" w:eastAsia="Times New Roman" w:hAnsi="Times New Roman" w:cs="Times New Roman"/>
+                <w:spacing w:val="-1"/>
+              </w:rPr>
+            </w:pPr>
+            <w:r>
+              <w:rPr>
+                <w:rFonts w:ascii="Times New Roman" w:eastAsia="Times New Roman" w:hAnsi="Times New Roman" w:cs="Times New Roman"/>
+                <w:spacing w:val="-1"/>
+              </w:rPr>
+              <w:t xml:space="preserve">Preston </w:t>
+            </w:r>
+            <w:r>
+              <w:rPr>
+                <w:rFonts w:ascii="Times New Roman" w:eastAsia="Times New Roman" w:hAnsi="Times New Roman" w:cs="Times New Roman"/>
+                <w:spacing w:val="-1"/>
+              </w:rPr>
+              <w:t>8</w:t>
+            </w:r>
+            <w:r>
+              <w:rPr>
+                <w:rFonts w:ascii="Times New Roman" w:eastAsia="Times New Roman" w:hAnsi="Times New Roman" w:cs="Times New Roman"/>
+                <w:spacing w:val="-1"/>
+              </w:rPr>
+              <w:t xml:space="preserve"> hours</w:t>
             </w:r>
           </w:p>
           <w:p>
@@ -1729,6 +2025,13 @@
                 <w:spacing w:val="-1"/>
               </w:rPr>
             </w:pPr>
+            <w:r>
+              <w:rPr>
+                <w:rFonts w:ascii="Times New Roman" w:eastAsia="Times New Roman" w:hAnsi="Times New Roman" w:cs="Times New Roman"/>
+                <w:spacing w:val="-1"/>
+              </w:rPr>
+              <w:t>None</w:t>
+            </w:r>
           </w:p>
         </w:tc>
       </w:tr>
@@ -1779,6 +2082,13 @@
                 <w:spacing w:val="-1"/>
               </w:rPr>
             </w:pPr>
+            <w:r>
+              <w:rPr>
+                <w:rFonts w:ascii="Times New Roman" w:eastAsia="Times New Roman" w:hAnsi="Times New Roman" w:cs="Times New Roman"/>
+                <w:spacing w:val="-1"/>
+              </w:rPr>
+              <w:t>None</w:t>
+            </w:r>
           </w:p>
         </w:tc>
       </w:tr>
@@ -1853,7 +2163,7 @@
           <w:szCs w:val="34"/>
         </w:rPr>
         <w:drawing>
-          <wp:inline distT="0" distB="0" distL="0" distR="0">
+          <wp:inline distT="0" distB="0" distL="0" distR="0" wp14:anchorId="3F5AAEF0" wp14:editId="7A69E99D">
             <wp:extent cx="178594" cy="178594"/>
             <wp:effectExtent l="0" t="0" r="0" b="0"/>
             <wp:docPr id="306956271" name="Picture 1" descr=":books:"/>
@@ -2828,6 +3138,119 @@
       </w:rPr>
     </w:lvl>
   </w:abstractNum>
+  <w:abstractNum w:abstractNumId="6" w15:restartNumberingAfterBreak="0">
+    <w:nsid w:val="651348EC"/>
+    <w:multiLevelType w:val="hybridMultilevel"/>
+    <w:tmpl w:val="3810306A"/>
+    <w:lvl w:ilvl="0" w:tplc="11843C86">
+      <w:start w:val="5"/>
+      <w:numFmt w:val="bullet"/>
+      <w:lvlText w:val="-"/>
+      <w:lvlJc w:val="left"/>
+      <w:pPr>
+        <w:ind w:left="720" w:hanging="360"/>
+      </w:pPr>
+      <w:rPr>
+        <w:rFonts w:ascii="Times New Roman" w:eastAsia="Times New Roman" w:hAnsi="Times New Roman" w:cs="Times New Roman" w:hint="default"/>
+      </w:rPr>
+    </w:lvl>
+    <w:lvl w:ilvl="1" w:tplc="04090003" w:tentative="1">
+      <w:start w:val="1"/>
+      <w:numFmt w:val="bullet"/>
+      <w:lvlText w:val="o"/>
+      <w:lvlJc w:val="left"/>
+      <w:pPr>
+        <w:ind w:left="1440" w:hanging="360"/>
+      </w:pPr>
+      <w:rPr>
+        <w:rFonts w:ascii="Courier New" w:hAnsi="Courier New" w:cs="Courier New" w:hint="default"/>
+      </w:rPr>
+    </w:lvl>
+    <w:lvl w:ilvl="2" w:tplc="04090005" w:tentative="1">
+      <w:start w:val="1"/>
+      <w:numFmt w:val="bullet"/>
+      <w:lvlText w:val=""/>
+      <w:lvlJc w:val="left"/>
+      <w:pPr>
+        <w:ind w:left="2160" w:hanging="360"/>
+      </w:pPr>
+      <w:rPr>
+        <w:rFonts w:ascii="Wingdings" w:hAnsi="Wingdings" w:hint="default"/>
+      </w:rPr>
+    </w:lvl>
+    <w:lvl w:ilvl="3" w:tplc="04090001" w:tentative="1">
+      <w:start w:val="1"/>
+      <w:numFmt w:val="bullet"/>
+      <w:lvlText w:val=""/>
+      <w:lvlJc w:val="left"/>
+      <w:pPr>
+        <w:ind w:left="2880" w:hanging="360"/>
+      </w:pPr>
+      <w:rPr>
+        <w:rFonts w:ascii="Symbol" w:hAnsi="Symbol" w:hint="default"/>
+      </w:rPr>
+    </w:lvl>
+    <w:lvl w:ilvl="4" w:tplc="04090003" w:tentative="1">
+      <w:start w:val="1"/>
+      <w:numFmt w:val="bullet"/>
+      <w:lvlText w:val="o"/>
+      <w:lvlJc w:val="left"/>
+      <w:pPr>
+        <w:ind w:left="3600" w:hanging="360"/>
+      </w:pPr>
+      <w:rPr>
+        <w:rFonts w:ascii="Courier New" w:hAnsi="Courier New" w:cs="Courier New" w:hint="default"/>
+      </w:rPr>
+    </w:lvl>
+    <w:lvl w:ilvl="5" w:tplc="04090005" w:tentative="1">
+      <w:start w:val="1"/>
+      <w:numFmt w:val="bullet"/>
+      <w:lvlText w:val=""/>
+      <w:lvlJc w:val="left"/>
+      <w:pPr>
+        <w:ind w:left="4320" w:hanging="360"/>
+      </w:pPr>
+      <w:rPr>
+        <w:rFonts w:ascii="Wingdings" w:hAnsi="Wingdings" w:hint="default"/>
+      </w:rPr>
+    </w:lvl>
+    <w:lvl w:ilvl="6" w:tplc="04090001" w:tentative="1">
+      <w:start w:val="1"/>
+      <w:numFmt w:val="bullet"/>
+      <w:lvlText w:val=""/>
+      <w:lvlJc w:val="left"/>
+      <w:pPr>
+        <w:ind w:left="5040" w:hanging="360"/>
+      </w:pPr>
+      <w:rPr>
+        <w:rFonts w:ascii="Symbol" w:hAnsi="Symbol" w:hint="default"/>
+      </w:rPr>
+    </w:lvl>
+    <w:lvl w:ilvl="7" w:tplc="04090003" w:tentative="1">
+      <w:start w:val="1"/>
+      <w:numFmt w:val="bullet"/>
+      <w:lvlText w:val="o"/>
+      <w:lvlJc w:val="left"/>
+      <w:pPr>
+        <w:ind w:left="5760" w:hanging="360"/>
+      </w:pPr>
+      <w:rPr>
+        <w:rFonts w:ascii="Courier New" w:hAnsi="Courier New" w:cs="Courier New" w:hint="default"/>
+      </w:rPr>
+    </w:lvl>
+    <w:lvl w:ilvl="8" w:tplc="04090005" w:tentative="1">
+      <w:start w:val="1"/>
+      <w:numFmt w:val="bullet"/>
+      <w:lvlText w:val=""/>
+      <w:lvlJc w:val="left"/>
+      <w:pPr>
+        <w:ind w:left="6480" w:hanging="360"/>
+      </w:pPr>
+      <w:rPr>
+        <w:rFonts w:ascii="Wingdings" w:hAnsi="Wingdings" w:hint="default"/>
+      </w:rPr>
+    </w:lvl>
+  </w:abstractNum>
   <w:num w:numId="1" w16cid:durableId="751703640">
     <w:abstractNumId w:val="5"/>
   </w:num>
@@ -2845,6 +3268,9 @@
   </w:num>
   <w:num w:numId="6" w16cid:durableId="1316450997">
     <w:abstractNumId w:val="1"/>
+  </w:num>
+  <w:num w:numId="7" w16cid:durableId="1360930652">
+    <w:abstractNumId w:val="6"/>
   </w:num>
 </w:numbering>
 </file>
@@ -3547,6 +3973,17 @@
       <w:szCs w:val="56"/>
     </w:rPr>
   </w:style>
+  <w:style w:type="paragraph" w:styleId="ListParagraph">
+    <w:name w:val="List Paragraph"/>
+    <w:basedOn w:val="Normal"/>
+    <w:uiPriority w:val="34"/>
+    <w:qFormat/>
+    <w:rsid w:val="00E26F52"/>
+    <w:pPr>
+      <w:ind w:left="720"/>
+      <w:contextualSpacing/>
+    </w:pPr>
+  </w:style>
 </w:styles>
 </file>
 

</xml_diff>

<commit_message>
Committed the scrum meetin 5 template
</commit_message>
<xml_diff>
--- a/Scrum Meetings/Meeting 5.docx
+++ b/Scrum Meetings/Meeting 5.docx
@@ -430,8 +430,16 @@
               <w:rPr>
                 <w:rFonts w:ascii="Times New Roman" w:eastAsia="Times New Roman" w:hAnsi="Times New Roman" w:cs="Times New Roman"/>
               </w:rPr>
-              <w:t>Discuss how to organize files in backend.</w:t>
-            </w:r>
+              <w:t xml:space="preserve">Discuss how data will be sent through </w:t>
+            </w:r>
+            <w:proofErr w:type="gramStart"/>
+            <w:r>
+              <w:rPr>
+                <w:rFonts w:ascii="Times New Roman" w:eastAsia="Times New Roman" w:hAnsi="Times New Roman" w:cs="Times New Roman"/>
+              </w:rPr>
+              <w:t>pages</w:t>
+            </w:r>
+            <w:proofErr w:type="gramEnd"/>
           </w:p>
           <w:p>
             <w:pPr>
@@ -490,20 +498,14 @@
               <w:rPr>
                 <w:rFonts w:ascii="Times New Roman" w:eastAsia="Times New Roman" w:hAnsi="Times New Roman" w:cs="Times New Roman"/>
               </w:rPr>
-              <w:t>​​</w:t>
-            </w:r>
-            <w:r>
-              <w:rPr>
-                <w:rFonts w:ascii="Times New Roman" w:eastAsia="Times New Roman" w:hAnsi="Times New Roman" w:cs="Times New Roman"/>
-              </w:rPr>
-              <w:t xml:space="preserve">Download node for JS </w:t>
+              <w:t xml:space="preserve">Learn how to use </w:t>
             </w:r>
             <w:proofErr w:type="gramStart"/>
             <w:r>
               <w:rPr>
                 <w:rFonts w:ascii="Times New Roman" w:eastAsia="Times New Roman" w:hAnsi="Times New Roman" w:cs="Times New Roman"/>
               </w:rPr>
-              <w:t>testing</w:t>
+              <w:t>Jinja2</w:t>
             </w:r>
             <w:proofErr w:type="gramEnd"/>
           </w:p>
@@ -522,7 +524,7 @@
               <w:rPr>
                 <w:rFonts w:ascii="Times New Roman" w:eastAsia="Times New Roman" w:hAnsi="Times New Roman" w:cs="Times New Roman"/>
               </w:rPr>
-              <w:t>Learn how to use Jinja2</w:t>
+              <w:t>Learn Python</w:t>
             </w:r>
           </w:p>
           <w:p>
@@ -540,7 +542,7 @@
               <w:rPr>
                 <w:rFonts w:ascii="Times New Roman" w:eastAsia="Times New Roman" w:hAnsi="Times New Roman" w:cs="Times New Roman"/>
               </w:rPr>
-              <w:t>Learn Python</w:t>
+              <w:t>Finish M3 tasks</w:t>
             </w:r>
           </w:p>
         </w:tc>
@@ -615,7 +617,7 @@
           <w:szCs w:val="34"/>
         </w:rPr>
         <w:drawing>
-          <wp:inline distT="0" distB="0" distL="0" distR="0" wp14:anchorId="578422CC" wp14:editId="04C37DAD">
+          <wp:inline distT="0" distB="0" distL="0" distR="0" wp14:anchorId="578422CC" wp14:editId="307DAA59">
             <wp:extent cx="171450" cy="171450"/>
             <wp:effectExtent l="0" t="0" r="6350" b="6350"/>
             <wp:docPr id="691539782" name="Picture 3" descr=":busts_in_silhouette:"/>
@@ -1086,7 +1088,7 @@
           <w:szCs w:val="34"/>
         </w:rPr>
         <w:drawing>
-          <wp:inline distT="0" distB="0" distL="0" distR="0" wp14:anchorId="17FB1D19" wp14:editId="4C3412D6">
+          <wp:inline distT="0" distB="0" distL="0" distR="0" wp14:anchorId="17FB1D19" wp14:editId="4A2CB738">
             <wp:extent cx="185738" cy="185738"/>
             <wp:effectExtent l="0" t="0" r="5080" b="5080"/>
             <wp:docPr id="459473846" name="Picture 2" descr=":pencil2:"/>
@@ -1864,108 +1866,52 @@
                 <w:rFonts w:ascii="Times New Roman" w:eastAsia="Times New Roman" w:hAnsi="Times New Roman" w:cs="Times New Roman"/>
                 <w:spacing w:val="-1"/>
               </w:rPr>
-              <w:t xml:space="preserve">Gav </w:t>
-            </w:r>
-            <w:r>
-              <w:rPr>
-                <w:rFonts w:ascii="Times New Roman" w:eastAsia="Times New Roman" w:hAnsi="Times New Roman" w:cs="Times New Roman"/>
-                <w:spacing w:val="-1"/>
-              </w:rPr>
-              <w:t xml:space="preserve">8 </w:t>
-            </w:r>
-            <w:r>
-              <w:rPr>
-                <w:rFonts w:ascii="Times New Roman" w:eastAsia="Times New Roman" w:hAnsi="Times New Roman" w:cs="Times New Roman"/>
-                <w:spacing w:val="-1"/>
-              </w:rPr>
-              <w:t>hours</w:t>
-            </w:r>
-          </w:p>
-          <w:p>
-            <w:pPr>
-              <w:rPr>
-                <w:rFonts w:ascii="Times New Roman" w:eastAsia="Times New Roman" w:hAnsi="Times New Roman" w:cs="Times New Roman"/>
-                <w:spacing w:val="-1"/>
-              </w:rPr>
-            </w:pPr>
-            <w:r>
-              <w:rPr>
-                <w:rFonts w:ascii="Times New Roman" w:eastAsia="Times New Roman" w:hAnsi="Times New Roman" w:cs="Times New Roman"/>
-                <w:spacing w:val="-1"/>
-              </w:rPr>
-              <w:t xml:space="preserve">Nick </w:t>
-            </w:r>
-            <w:r>
-              <w:rPr>
-                <w:rFonts w:ascii="Times New Roman" w:eastAsia="Times New Roman" w:hAnsi="Times New Roman" w:cs="Times New Roman"/>
-                <w:spacing w:val="-1"/>
-              </w:rPr>
-              <w:t>8</w:t>
-            </w:r>
-            <w:r>
-              <w:rPr>
-                <w:rFonts w:ascii="Times New Roman" w:eastAsia="Times New Roman" w:hAnsi="Times New Roman" w:cs="Times New Roman"/>
-                <w:spacing w:val="-1"/>
-              </w:rPr>
-              <w:t xml:space="preserve"> hours</w:t>
-            </w:r>
-          </w:p>
-          <w:p>
-            <w:pPr>
-              <w:rPr>
-                <w:rFonts w:ascii="Times New Roman" w:eastAsia="Times New Roman" w:hAnsi="Times New Roman" w:cs="Times New Roman"/>
-                <w:spacing w:val="-1"/>
-              </w:rPr>
-            </w:pPr>
-            <w:r>
-              <w:rPr>
-                <w:rFonts w:ascii="Times New Roman" w:eastAsia="Times New Roman" w:hAnsi="Times New Roman" w:cs="Times New Roman"/>
-                <w:spacing w:val="-1"/>
-              </w:rPr>
-              <w:t xml:space="preserve">Mo </w:t>
-            </w:r>
-            <w:r>
-              <w:rPr>
-                <w:rFonts w:ascii="Times New Roman" w:eastAsia="Times New Roman" w:hAnsi="Times New Roman" w:cs="Times New Roman"/>
-                <w:spacing w:val="-1"/>
-              </w:rPr>
-              <w:t>8</w:t>
-            </w:r>
-            <w:r>
-              <w:rPr>
-                <w:rFonts w:ascii="Times New Roman" w:eastAsia="Times New Roman" w:hAnsi="Times New Roman" w:cs="Times New Roman"/>
-                <w:spacing w:val="-1"/>
-              </w:rPr>
-              <w:t xml:space="preserve"> hours</w:t>
-            </w:r>
-          </w:p>
-          <w:p>
-            <w:pPr>
-              <w:rPr>
-                <w:rFonts w:ascii="Times New Roman" w:eastAsia="Times New Roman" w:hAnsi="Times New Roman" w:cs="Times New Roman"/>
-                <w:spacing w:val="-1"/>
-              </w:rPr>
-            </w:pPr>
-            <w:r>
-              <w:rPr>
-                <w:rFonts w:ascii="Times New Roman" w:eastAsia="Times New Roman" w:hAnsi="Times New Roman" w:cs="Times New Roman"/>
-                <w:spacing w:val="-1"/>
-              </w:rPr>
-              <w:t xml:space="preserve">Preston </w:t>
-            </w:r>
-            <w:r>
-              <w:rPr>
-                <w:rFonts w:ascii="Times New Roman" w:eastAsia="Times New Roman" w:hAnsi="Times New Roman" w:cs="Times New Roman"/>
-                <w:spacing w:val="-1"/>
-              </w:rPr>
-              <w:t>8</w:t>
-            </w:r>
-            <w:r>
-              <w:rPr>
-                <w:rFonts w:ascii="Times New Roman" w:eastAsia="Times New Roman" w:hAnsi="Times New Roman" w:cs="Times New Roman"/>
-                <w:spacing w:val="-1"/>
-              </w:rPr>
-              <w:t xml:space="preserve"> hours</w:t>
+              <w:t>Gav 8 hours</w:t>
+            </w:r>
+          </w:p>
+          <w:p>
+            <w:pPr>
+              <w:rPr>
+                <w:rFonts w:ascii="Times New Roman" w:eastAsia="Times New Roman" w:hAnsi="Times New Roman" w:cs="Times New Roman"/>
+                <w:spacing w:val="-1"/>
+              </w:rPr>
+            </w:pPr>
+            <w:r>
+              <w:rPr>
+                <w:rFonts w:ascii="Times New Roman" w:eastAsia="Times New Roman" w:hAnsi="Times New Roman" w:cs="Times New Roman"/>
+                <w:spacing w:val="-1"/>
+              </w:rPr>
+              <w:t>Nick 8 hours</w:t>
+            </w:r>
+          </w:p>
+          <w:p>
+            <w:pPr>
+              <w:rPr>
+                <w:rFonts w:ascii="Times New Roman" w:eastAsia="Times New Roman" w:hAnsi="Times New Roman" w:cs="Times New Roman"/>
+                <w:spacing w:val="-1"/>
+              </w:rPr>
+            </w:pPr>
+            <w:r>
+              <w:rPr>
+                <w:rFonts w:ascii="Times New Roman" w:eastAsia="Times New Roman" w:hAnsi="Times New Roman" w:cs="Times New Roman"/>
+                <w:spacing w:val="-1"/>
+              </w:rPr>
+              <w:t>Mo 8 hours</w:t>
+            </w:r>
+          </w:p>
+          <w:p>
+            <w:pPr>
+              <w:rPr>
+                <w:rFonts w:ascii="Times New Roman" w:eastAsia="Times New Roman" w:hAnsi="Times New Roman" w:cs="Times New Roman"/>
+                <w:spacing w:val="-1"/>
+              </w:rPr>
+            </w:pPr>
+            <w:r>
+              <w:rPr>
+                <w:rFonts w:ascii="Times New Roman" w:eastAsia="Times New Roman" w:hAnsi="Times New Roman" w:cs="Times New Roman"/>
+                <w:spacing w:val="-1"/>
+              </w:rPr>
+              <w:t>Preston 8 hours</w:t>
             </w:r>
           </w:p>
           <w:p>
@@ -2163,7 +2109,7 @@
           <w:szCs w:val="34"/>
         </w:rPr>
         <w:drawing>
-          <wp:inline distT="0" distB="0" distL="0" distR="0" wp14:anchorId="3F5AAEF0" wp14:editId="7A69E99D">
+          <wp:inline distT="0" distB="0" distL="0" distR="0" wp14:anchorId="3F5AAEF0" wp14:editId="6747D7BF">
             <wp:extent cx="178594" cy="178594"/>
             <wp:effectExtent l="0" t="0" r="0" b="0"/>
             <wp:docPr id="306956271" name="Picture 1" descr=":books:"/>

</xml_diff>

<commit_message>
Added the meeting documents
</commit_message>
<xml_diff>
--- a/Scrum Meetings/Meeting 5.docx
+++ b/Scrum Meetings/Meeting 5.docx
@@ -498,14 +498,14 @@
               <w:rPr>
                 <w:rFonts w:ascii="Times New Roman" w:eastAsia="Times New Roman" w:hAnsi="Times New Roman" w:cs="Times New Roman"/>
               </w:rPr>
-              <w:t xml:space="preserve">Learn how to use </w:t>
+              <w:t xml:space="preserve">Create database connection </w:t>
             </w:r>
             <w:proofErr w:type="gramStart"/>
             <w:r>
               <w:rPr>
                 <w:rFonts w:ascii="Times New Roman" w:eastAsia="Times New Roman" w:hAnsi="Times New Roman" w:cs="Times New Roman"/>
               </w:rPr>
-              <w:t>Jinja2</w:t>
+              <w:t>class</w:t>
             </w:r>
             <w:proofErr w:type="gramEnd"/>
           </w:p>
@@ -524,8 +524,16 @@
               <w:rPr>
                 <w:rFonts w:ascii="Times New Roman" w:eastAsia="Times New Roman" w:hAnsi="Times New Roman" w:cs="Times New Roman"/>
               </w:rPr>
-              <w:t>Learn Python</w:t>
-            </w:r>
+              <w:t xml:space="preserve">Display dummy information on html </w:t>
+            </w:r>
+            <w:proofErr w:type="gramStart"/>
+            <w:r>
+              <w:rPr>
+                <w:rFonts w:ascii="Times New Roman" w:eastAsia="Times New Roman" w:hAnsi="Times New Roman" w:cs="Times New Roman"/>
+              </w:rPr>
+              <w:t>pages</w:t>
+            </w:r>
+            <w:proofErr w:type="gramEnd"/>
           </w:p>
           <w:p>
             <w:pPr>
@@ -617,7 +625,7 @@
           <w:szCs w:val="34"/>
         </w:rPr>
         <w:drawing>
-          <wp:inline distT="0" distB="0" distL="0" distR="0" wp14:anchorId="578422CC" wp14:editId="307DAA59">
+          <wp:inline distT="0" distB="0" distL="0" distR="0" wp14:anchorId="578422CC" wp14:editId="4C459E3F">
             <wp:extent cx="171450" cy="171450"/>
             <wp:effectExtent l="0" t="0" r="6350" b="6350"/>
             <wp:docPr id="691539782" name="Picture 3" descr=":busts_in_silhouette:"/>
@@ -1088,7 +1096,7 @@
           <w:szCs w:val="34"/>
         </w:rPr>
         <w:drawing>
-          <wp:inline distT="0" distB="0" distL="0" distR="0" wp14:anchorId="17FB1D19" wp14:editId="4A2CB738">
+          <wp:inline distT="0" distB="0" distL="0" distR="0" wp14:anchorId="17FB1D19" wp14:editId="3A403532">
             <wp:extent cx="185738" cy="185738"/>
             <wp:effectExtent l="0" t="0" r="5080" b="5080"/>
             <wp:docPr id="459473846" name="Picture 2" descr=":pencil2:"/>
@@ -1323,13 +1331,6 @@
                 <w:rFonts w:ascii="Times New Roman" w:eastAsia="Times New Roman" w:hAnsi="Times New Roman" w:cs="Times New Roman"/>
                 <w:spacing w:val="-1"/>
               </w:rPr>
-              <w:t xml:space="preserve"> </w:t>
-            </w:r>
-            <w:r>
-              <w:rPr>
-                <w:rFonts w:ascii="Times New Roman" w:eastAsia="Times New Roman" w:hAnsi="Times New Roman" w:cs="Times New Roman"/>
-                <w:spacing w:val="-1"/>
-              </w:rPr>
               <w:t>All</w:t>
             </w:r>
           </w:p>
@@ -1711,21 +1712,7 @@
                 <w:rFonts w:ascii="Times New Roman" w:eastAsia="Times New Roman" w:hAnsi="Times New Roman" w:cs="Times New Roman"/>
                 <w:spacing w:val="-1"/>
               </w:rPr>
-              <w:t>​​</w:t>
-            </w:r>
-            <w:r>
-              <w:rPr>
-                <w:rFonts w:ascii="Times New Roman" w:eastAsia="Times New Roman" w:hAnsi="Times New Roman" w:cs="Times New Roman"/>
-                <w:spacing w:val="-1"/>
-              </w:rPr>
-              <w:t xml:space="preserve"> </w:t>
-            </w:r>
-            <w:r>
-              <w:rPr>
-                <w:rFonts w:ascii="Times New Roman" w:eastAsia="Times New Roman" w:hAnsi="Times New Roman" w:cs="Times New Roman"/>
-                <w:spacing w:val="-1"/>
-              </w:rPr>
-              <w:t>DB Connection and M3</w:t>
+              <w:t>DB Connection, display data, M3</w:t>
             </w:r>
           </w:p>
         </w:tc>
@@ -2109,7 +2096,7 @@
           <w:szCs w:val="34"/>
         </w:rPr>
         <w:drawing>
-          <wp:inline distT="0" distB="0" distL="0" distR="0" wp14:anchorId="3F5AAEF0" wp14:editId="6747D7BF">
+          <wp:inline distT="0" distB="0" distL="0" distR="0" wp14:anchorId="3F5AAEF0" wp14:editId="71288340">
             <wp:extent cx="178594" cy="178594"/>
             <wp:effectExtent l="0" t="0" r="0" b="0"/>
             <wp:docPr id="306956271" name="Picture 1" descr=":books:"/>

</xml_diff>